<commit_message>
Boucles imbriquées à deux dimensions test réussi
</commit_message>
<xml_diff>
--- a/src/main/resources/template_employe.docx
+++ b/src/main/resources/template_employe.docx
@@ -109,6 +109,8 @@
           <w:lang w:val="en-US"/>
         </w:rPr>
       </w:pPr>
+      <w:bookmarkStart w:id="0" w:name="_GoBack"/>
+      <w:bookmarkEnd w:id="0"/>
       <w:r>
         <w:rPr>
           <w:b/>
@@ -132,49 +134,85 @@
           <w:lang w:val="en-US"/>
         </w:rPr>
         <w:t>.nom}}</w:t>
-      </w:r>
-    </w:p>
-    <w:p>
-      <w:r>
-        <w:t>{{</w:t>
-      </w:r>
-      <w:r>
-        <w:t>experience</w:t>
-      </w:r>
-      <w:r>
-        <w:t>.</w:t>
-      </w:r>
-      <w:r>
-        <w:t>entreprise</w:t>
-      </w:r>
-      <w:r>
-        <w:t>}}</w:t>
-      </w:r>
-    </w:p>
-    <w:p>
-      <w:r>
-        <w:t>{{experience.date}}</w:t>
       </w:r>
     </w:p>
     <w:p>
       <w:pPr>
         <w:rPr>
-          <w:b/>
-          <w:color w:val="2E74B5" w:themeColor="accent5" w:themeShade="BF"/>
+          <w:lang w:val="en-US"/>
         </w:rPr>
       </w:pPr>
-      <w:bookmarkStart w:id="0" w:name="_GoBack"/>
-      <w:bookmarkEnd w:id="0"/>
-      <w:r>
-        <w:rPr>
-          <w:b/>
-          <w:color w:val="2E74B5" w:themeColor="accent5" w:themeShade="BF"/>
-        </w:rPr>
-        <w:t>------------------</w:t>
+      <w:r>
+        <w:rPr>
+          <w:lang w:val="en-US"/>
+        </w:rPr>
+        <w:t>{{</w:t>
+      </w:r>
+      <w:r>
+        <w:rPr>
+          <w:lang w:val="en-US"/>
+        </w:rPr>
+        <w:t>experience</w:t>
+      </w:r>
+      <w:r>
+        <w:rPr>
+          <w:lang w:val="en-US"/>
+        </w:rPr>
+        <w:t>.</w:t>
+      </w:r>
+      <w:r>
+        <w:rPr>
+          <w:lang w:val="en-US"/>
+        </w:rPr>
+        <w:t>entreprise</w:t>
+      </w:r>
+      <w:r>
+        <w:rPr>
+          <w:lang w:val="en-US"/>
+        </w:rPr>
+        <w:t>}}</w:t>
       </w:r>
     </w:p>
     <w:p>
-      <w:r>
+      <w:pPr>
+        <w:rPr>
+          <w:lang w:val="en-US"/>
+        </w:rPr>
+      </w:pPr>
+      <w:r>
+        <w:rPr>
+          <w:lang w:val="en-US"/>
+        </w:rPr>
+        <w:t>{{experience.date}}</w:t>
+      </w:r>
+    </w:p>
+    <w:p>
+      <w:pPr>
+        <w:rPr>
+          <w:b/>
+          <w:color w:val="2E74B5" w:themeColor="accent5" w:themeShade="BF"/>
+          <w:lang w:val="en-US"/>
+        </w:rPr>
+      </w:pPr>
+      <w:r>
+        <w:rPr>
+          <w:b/>
+          <w:color w:val="2E74B5" w:themeColor="accent5" w:themeShade="BF"/>
+          <w:lang w:val="en-US"/>
+        </w:rPr>
+        <w:t>------------------</w:t>
+      </w:r>
+    </w:p>
+    <w:p>
+      <w:pPr>
+        <w:rPr>
+          <w:lang w:val="en-US"/>
+        </w:rPr>
+      </w:pPr>
+      <w:r>
+        <w:rPr>
+          <w:lang w:val="en-US"/>
+        </w:rPr>
         <w:t>{% endfor %}</w:t>
       </w:r>
     </w:p>

</xml_diff>